<commit_message>
fixed iso code in the text
</commit_message>
<xml_diff>
--- a/про поднимание апертиума.docx
+++ b/про поднимание апертиума.docx
@@ -134,24 +134,28 @@
       </w:r>
       <w:r>
         <w:rPr>
+          <w:rStyle w:val="ListLabel19"/>
           <w:lang w:val="en-US"/>
         </w:rPr>
         <w:instrText xml:space="preserve"> HYPERLINK "https://wiki.apertium.org/wiki/Install_Apertium_core_using_packaging" \l "Red_Hat-based"</w:instrText>
       </w:r>
       <w:r>
         <w:rPr>
+          <w:rStyle w:val="ListLabel19"/>
           <w:lang w:val="en-US"/>
         </w:rPr>
         <w:fldChar w:fldCharType="separate"/>
       </w:r>
       <w:r>
         <w:rPr>
+          <w:rStyle w:val="ListLabel19"/>
           <w:lang w:val="en-US"/>
         </w:rPr>
         <w:t>https://wiki.apertium.org/wiki/Install_Apertium_core_using_packaging#Red_Hat-based</w:t>
       </w:r>
       <w:r>
         <w:rPr>
+          <w:rStyle w:val="ListLabel19"/>
           <w:lang w:val="en-US"/>
         </w:rPr>
         <w:fldChar w:fldCharType="end"/>
@@ -521,6 +525,7 @@
       <w:hyperlink r:id="rId2">
         <w:r>
           <w:rPr>
+            <w:rStyle w:val="ListLabel20"/>
             <w:rFonts w:eastAsia="NSimSun" w:cs="Lucida Sans"/>
             <w:color w:val="auto"/>
             <w:kern w:val="2"/>
@@ -890,6 +895,7 @@
       <w:hyperlink r:id="rId3">
         <w:r>
           <w:rPr>
+            <w:rStyle w:val="ListLabel21"/>
             <w:rFonts w:eastAsia="NSimSun" w:cs="Lucida Sans"/>
             <w:color w:val="auto"/>
             <w:kern w:val="2"/>
@@ -1002,6 +1008,7 @@
       <w:hyperlink r:id="rId4">
         <w:r>
           <w:rPr>
+            <w:rStyle w:val="ListLabel22"/>
             <w:rFonts w:ascii="Liberation Mono" w:hAnsi="Liberation Mono"/>
             <w:sz w:val="20"/>
             <w:szCs w:val="20"/>
@@ -1365,7 +1372,7 @@
           <w:shd w:fill="DDDDDD" w:val="clear"/>
           <w:lang w:val="en-US"/>
         </w:rPr>
-        <w:t>| apertium -d . rus-olr</w:t>
+        <w:t>| apertium -d . rus-orv</w:t>
       </w:r>
       <w:r>
         <w:rPr>
@@ -1696,7 +1703,9 @@
         </w:rPr>
       </w:pPr>
       <w:r>
-        <w:rPr/>
+        <w:rPr>
+          <w:lang w:val="en-US" w:eastAsia="zh-CN" w:bidi="hi-IN"/>
+        </w:rPr>
       </w:r>
     </w:p>
     <w:p>
@@ -1713,7 +1722,9 @@
         </w:rPr>
       </w:pPr>
       <w:r>
-        <w:rPr/>
+        <w:rPr>
+          <w:lang w:val="en-US" w:eastAsia="zh-CN" w:bidi="hi-IN"/>
+        </w:rPr>
       </w:r>
     </w:p>
     <w:p>
@@ -1733,13 +1744,7 @@
         <w:rPr>
           <w:lang w:val="en-US" w:eastAsia="zh-CN" w:bidi="hi-IN"/>
         </w:rPr>
-        <w:t xml:space="preserve">Лучше поменять себе все </w:t>
-      </w:r>
-      <w:r>
-        <w:rPr>
-          <w:lang w:val="en-US" w:eastAsia="zh-CN" w:bidi="hi-IN"/>
-        </w:rPr>
-        <w:t>rus и olr на нужные языки и сохранить эти строчки, а потом копировать.</w:t>
+        <w:t>Лучше поменять себе все rus и orv на нужные языки и сохранить эти строчки, а потом копировать.</w:t>
       </w:r>
     </w:p>
     <w:p>
@@ -1761,7 +1766,7 @@
           <w:shd w:fill="999999" w:val="clear"/>
           <w:lang w:val="en-US" w:eastAsia="zh-CN" w:bidi="hi-IN"/>
         </w:rPr>
-        <w:t>lt-comp lr apertium-rus-olr.rus.dix rus-olr.automorf.bin</w:t>
+        <w:t>lt-comp lr apertium-rus-orv.rus.dix rus-orv.automorf.bin</w:t>
       </w:r>
     </w:p>
     <w:p>
@@ -1776,7 +1781,7 @@
         <w:rPr>
           <w:shd w:fill="999999" w:val="clear"/>
         </w:rPr>
-        <w:t>lt-comp rl apertium-rus-olr.olr.dix rus-olr.autogolr.bin</w:t>
+        <w:t>lt-comp rl apertium-rus-orv.orv.dix rus-orv.autogen.bin</w:t>
       </w:r>
     </w:p>
     <w:p>
@@ -1805,7 +1810,7 @@
         <w:rPr>
           <w:shd w:fill="999999" w:val="clear"/>
         </w:rPr>
-        <w:t>lt-comp lr apertium-rus-olr.olr.dix olr-rus.automorf.bin</w:t>
+        <w:t>lt-comp lr apertium-rus-orv.orv.dix orv-rus.automorf.bin</w:t>
       </w:r>
     </w:p>
     <w:p>
@@ -1820,7 +1825,7 @@
         <w:rPr>
           <w:shd w:fill="999999" w:val="clear"/>
         </w:rPr>
-        <w:t>lt-comp rl apertium-rus-olr.rus.dix olr-rus.autogolr.bin</w:t>
+        <w:t>lt-comp rl apertium-rus-orv.rus.dix orv-rus.autogen.bin</w:t>
       </w:r>
     </w:p>
     <w:p>
@@ -1849,7 +1854,7 @@
         <w:rPr>
           <w:shd w:fill="999999" w:val="clear"/>
         </w:rPr>
-        <w:t>lt-comp lr apertium-rus-olr.rus-olr.dix rus-olr.autobil.bin</w:t>
+        <w:t>lt-comp lr apertium-rus-orv.rus-orv.dix rus-orv.autobil.bin</w:t>
       </w:r>
     </w:p>
     <w:p>
@@ -1865,7 +1870,7 @@
         <w:rPr>
           <w:shd w:fill="999999" w:val="clear"/>
         </w:rPr>
-        <w:t>lt-comp rl apertium-rus-olr.rus-olr.dix olr-rus.autobil.bin</w:t>
+        <w:t>lt-comp rl apertium-rus-orv.rus-orv.dix orv-rus.autobil.bin</w:t>
       </w:r>
     </w:p>
     <w:p>

</xml_diff>